<commit_message>
Intervista Francesco Apuzzo, con consenso firmato
</commit_message>
<xml_diff>
--- a/INTERVISTE/INTERVISTA GIACOMO GENCO.docx
+++ b/INTERVISTE/INTERVISTA GIACOMO GENCO.docx
@@ -712,7 +712,27 @@
           <w:sz w:val="22"/>
           <w:szCs w:val="22"/>
         </w:rPr>
-        <w:t>Hai mai partecipato ai PoliMi games? </w:t>
+        <w:t xml:space="preserve">Hai mai partecipato ai </w:t>
+      </w:r>
+      <w:proofErr w:type="spellStart"/>
+      <w:r>
+        <w:rPr>
+          <w:rStyle w:val="normaltextrun"/>
+          <w:rFonts w:ascii="Calibri" w:hAnsi="Calibri" w:cs="Calibri"/>
+          <w:sz w:val="22"/>
+          <w:szCs w:val="22"/>
+        </w:rPr>
+        <w:t>PoliMi</w:t>
+      </w:r>
+      <w:proofErr w:type="spellEnd"/>
+      <w:r>
+        <w:rPr>
+          <w:rStyle w:val="normaltextrun"/>
+          <w:rFonts w:ascii="Calibri" w:hAnsi="Calibri" w:cs="Calibri"/>
+          <w:sz w:val="22"/>
+          <w:szCs w:val="22"/>
+        </w:rPr>
+        <w:t xml:space="preserve"> games? </w:t>
       </w:r>
       <w:r>
         <w:rPr>
@@ -1472,8 +1492,19 @@
           <w:sz w:val="22"/>
           <w:szCs w:val="22"/>
         </w:rPr>
-        <w:t xml:space="preserve"> al suo arrivo al PoliMi</w:t>
-      </w:r>
+        <w:t xml:space="preserve"> al suo arrivo al </w:t>
+      </w:r>
+      <w:proofErr w:type="spellStart"/>
+      <w:r>
+        <w:rPr>
+          <w:rStyle w:val="eop"/>
+          <w:rFonts w:ascii="Calibri" w:hAnsi="Calibri" w:cs="Calibri"/>
+          <w:sz w:val="22"/>
+          <w:szCs w:val="22"/>
+        </w:rPr>
+        <w:t>PoliMi</w:t>
+      </w:r>
+      <w:proofErr w:type="spellEnd"/>
       <w:r>
         <w:rPr>
           <w:rStyle w:val="eop"/>
@@ -1662,8 +1693,9 @@
           <w:szCs w:val="22"/>
           <w:highlight w:val="yellow"/>
         </w:rPr>
-        <w:t xml:space="preserve"> corso la PoliMi Run</w:t>
-      </w:r>
+        <w:t xml:space="preserve"> corso la </w:t>
+      </w:r>
+      <w:proofErr w:type="spellStart"/>
       <w:r>
         <w:rPr>
           <w:rFonts w:ascii="Calibri" w:hAnsi="Calibri" w:cs="Calibri"/>
@@ -1671,6 +1703,36 @@
           <w:szCs w:val="22"/>
           <w:highlight w:val="yellow"/>
         </w:rPr>
+        <w:t>PoliMi</w:t>
+      </w:r>
+      <w:proofErr w:type="spellEnd"/>
+      <w:r>
+        <w:rPr>
+          <w:rFonts w:ascii="Calibri" w:hAnsi="Calibri" w:cs="Calibri"/>
+          <w:sz w:val="22"/>
+          <w:szCs w:val="22"/>
+          <w:highlight w:val="yellow"/>
+        </w:rPr>
+        <w:t xml:space="preserve"> </w:t>
+      </w:r>
+      <w:proofErr w:type="spellStart"/>
+      <w:r>
+        <w:rPr>
+          <w:rFonts w:ascii="Calibri" w:hAnsi="Calibri" w:cs="Calibri"/>
+          <w:sz w:val="22"/>
+          <w:szCs w:val="22"/>
+          <w:highlight w:val="yellow"/>
+        </w:rPr>
+        <w:t>Run</w:t>
+      </w:r>
+      <w:proofErr w:type="spellEnd"/>
+      <w:r>
+        <w:rPr>
+          <w:rFonts w:ascii="Calibri" w:hAnsi="Calibri" w:cs="Calibri"/>
+          <w:sz w:val="22"/>
+          <w:szCs w:val="22"/>
+          <w:highlight w:val="yellow"/>
+        </w:rPr>
         <w:t>. A quest’ultima ha partecipato con amici. Si sono ritrovati alla partenza. Tra di loro molti avevano passi diversi</w:t>
       </w:r>
       <w:r>
@@ -1680,7 +1742,27 @@
           <w:szCs w:val="22"/>
           <w:highlight w:val="yellow"/>
         </w:rPr>
-        <w:t>, alcuni camminavano altri piottavano.</w:t>
+        <w:t xml:space="preserve">, alcuni camminavano altri </w:t>
+      </w:r>
+      <w:proofErr w:type="spellStart"/>
+      <w:r>
+        <w:rPr>
+          <w:rFonts w:ascii="Calibri" w:hAnsi="Calibri" w:cs="Calibri"/>
+          <w:sz w:val="22"/>
+          <w:szCs w:val="22"/>
+          <w:highlight w:val="yellow"/>
+        </w:rPr>
+        <w:t>piottavano</w:t>
+      </w:r>
+      <w:proofErr w:type="spellEnd"/>
+      <w:r>
+        <w:rPr>
+          <w:rFonts w:ascii="Calibri" w:hAnsi="Calibri" w:cs="Calibri"/>
+          <w:sz w:val="22"/>
+          <w:szCs w:val="22"/>
+          <w:highlight w:val="yellow"/>
+        </w:rPr>
+        <w:t>.</w:t>
       </w:r>
     </w:p>
     <w:p>
@@ -1702,6 +1784,7 @@
         </w:rPr>
         <w:t xml:space="preserve">Gli amici della </w:t>
       </w:r>
+      <w:proofErr w:type="spellStart"/>
       <w:r>
         <w:rPr>
           <w:rFonts w:ascii="Calibri" w:hAnsi="Calibri" w:cs="Calibri"/>
@@ -1709,8 +1792,29 @@
           <w:szCs w:val="22"/>
           <w:highlight w:val="green"/>
         </w:rPr>
-        <w:t>PoliMi Run</w:t>
-      </w:r>
+        <w:t>PoliMi</w:t>
+      </w:r>
+      <w:proofErr w:type="spellEnd"/>
+      <w:r>
+        <w:rPr>
+          <w:rFonts w:ascii="Calibri" w:hAnsi="Calibri" w:cs="Calibri"/>
+          <w:sz w:val="22"/>
+          <w:szCs w:val="22"/>
+          <w:highlight w:val="green"/>
+        </w:rPr>
+        <w:t xml:space="preserve"> </w:t>
+      </w:r>
+      <w:proofErr w:type="spellStart"/>
+      <w:r>
+        <w:rPr>
+          <w:rFonts w:ascii="Calibri" w:hAnsi="Calibri" w:cs="Calibri"/>
+          <w:sz w:val="22"/>
+          <w:szCs w:val="22"/>
+          <w:highlight w:val="green"/>
+        </w:rPr>
+        <w:t>Run</w:t>
+      </w:r>
+      <w:proofErr w:type="spellEnd"/>
       <w:r>
         <w:rPr>
           <w:rFonts w:ascii="Calibri" w:hAnsi="Calibri" w:cs="Calibri"/>
@@ -1778,7 +1882,41 @@
           <w:sz w:val="22"/>
           <w:szCs w:val="22"/>
         </w:rPr>
-        <w:t xml:space="preserve">, esprime la volontà di riprovate il torneo di biliardino nonostante gli scarsi risultati, infine vorrebbe provare il </w:t>
+        <w:t xml:space="preserve">, esprime la volontà di riprovate il </w:t>
+      </w:r>
+      <w:r>
+        <w:rPr>
+          <w:rFonts w:ascii="Calibri" w:hAnsi="Calibri" w:cs="Calibri"/>
+          <w:sz w:val="22"/>
+          <w:szCs w:val="22"/>
+          <w:highlight w:val="green"/>
+        </w:rPr>
+        <w:t>torneo di biliardino</w:t>
+      </w:r>
+      <w:r>
+        <w:rPr>
+          <w:rFonts w:ascii="Calibri" w:hAnsi="Calibri" w:cs="Calibri"/>
+          <w:sz w:val="22"/>
+          <w:szCs w:val="22"/>
+        </w:rPr>
+        <w:t xml:space="preserve"> </w:t>
+      </w:r>
+      <w:r>
+        <w:rPr>
+          <w:rFonts w:ascii="Calibri" w:hAnsi="Calibri" w:cs="Calibri"/>
+          <w:sz w:val="22"/>
+          <w:szCs w:val="22"/>
+          <w:u w:val="single"/>
+        </w:rPr>
+        <w:t>nonostante</w:t>
+      </w:r>
+      <w:r>
+        <w:rPr>
+          <w:rFonts w:ascii="Calibri" w:hAnsi="Calibri" w:cs="Calibri"/>
+          <w:sz w:val="22"/>
+          <w:szCs w:val="22"/>
+        </w:rPr>
+        <w:t xml:space="preserve"> gli scarsi risultati, infine vorrebbe provare il </w:t>
       </w:r>
       <w:r>
         <w:rPr>
@@ -1900,13 +2038,23 @@
           <w:szCs w:val="22"/>
         </w:rPr>
       </w:pPr>
-      <w:r>
-        <w:rPr>
-          <w:rFonts w:ascii="Calibri" w:hAnsi="Calibri" w:cs="Calibri"/>
-          <w:sz w:val="22"/>
-          <w:szCs w:val="22"/>
-        </w:rPr>
-        <w:t xml:space="preserve">Polinetwork, sezione sport ti mette in contatto con altre persone </w:t>
+      <w:proofErr w:type="spellStart"/>
+      <w:r>
+        <w:rPr>
+          <w:rFonts w:ascii="Calibri" w:hAnsi="Calibri" w:cs="Calibri"/>
+          <w:sz w:val="22"/>
+          <w:szCs w:val="22"/>
+        </w:rPr>
+        <w:t>Polinetwork</w:t>
+      </w:r>
+      <w:proofErr w:type="spellEnd"/>
+      <w:r>
+        <w:rPr>
+          <w:rFonts w:ascii="Calibri" w:hAnsi="Calibri" w:cs="Calibri"/>
+          <w:sz w:val="22"/>
+          <w:szCs w:val="22"/>
+        </w:rPr>
+        <w:t xml:space="preserve">, sezione sport ti mette in contatto con altre persone </w:t>
       </w:r>
       <w:r>
         <w:rPr>
@@ -1956,7 +2104,43 @@
           <w:sz w:val="22"/>
           <w:szCs w:val="22"/>
         </w:rPr>
-        <w:t xml:space="preserve"> Giacomo non ha mai usato polinetwork. Su polinetwork non stanno tutti gli sport per esempio pingpong. Lui vorrebbe giocare a pingpong con qualcuno.</w:t>
+        <w:t xml:space="preserve"> Giacomo non ha mai usato </w:t>
+      </w:r>
+      <w:proofErr w:type="spellStart"/>
+      <w:r>
+        <w:rPr>
+          <w:rFonts w:ascii="Calibri" w:hAnsi="Calibri" w:cs="Calibri"/>
+          <w:sz w:val="22"/>
+          <w:szCs w:val="22"/>
+        </w:rPr>
+        <w:t>polinetwork</w:t>
+      </w:r>
+      <w:proofErr w:type="spellEnd"/>
+      <w:r>
+        <w:rPr>
+          <w:rFonts w:ascii="Calibri" w:hAnsi="Calibri" w:cs="Calibri"/>
+          <w:sz w:val="22"/>
+          <w:szCs w:val="22"/>
+        </w:rPr>
+        <w:t xml:space="preserve">. Su </w:t>
+      </w:r>
+      <w:proofErr w:type="spellStart"/>
+      <w:r>
+        <w:rPr>
+          <w:rFonts w:ascii="Calibri" w:hAnsi="Calibri" w:cs="Calibri"/>
+          <w:sz w:val="22"/>
+          <w:szCs w:val="22"/>
+        </w:rPr>
+        <w:t>polinetwork</w:t>
+      </w:r>
+      <w:proofErr w:type="spellEnd"/>
+      <w:r>
+        <w:rPr>
+          <w:rFonts w:ascii="Calibri" w:hAnsi="Calibri" w:cs="Calibri"/>
+          <w:sz w:val="22"/>
+          <w:szCs w:val="22"/>
+        </w:rPr>
+        <w:t xml:space="preserve"> non stanno tutti gli sport per esempio pingpong. Lui vorrebbe giocare a pingpong con qualcuno.</w:t>
       </w:r>
       <w:r>
         <w:rPr>
@@ -1980,7 +2164,61 @@
           <w:sz w:val="22"/>
           <w:szCs w:val="22"/>
         </w:rPr>
-        <w:t xml:space="preserve"> L’interfaccia di telegra non è ideale. Polinetwork sono gruppi telegram.</w:t>
+        <w:t xml:space="preserve"> L’interfaccia di </w:t>
+      </w:r>
+      <w:proofErr w:type="spellStart"/>
+      <w:r>
+        <w:rPr>
+          <w:rFonts w:ascii="Calibri" w:hAnsi="Calibri" w:cs="Calibri"/>
+          <w:sz w:val="22"/>
+          <w:szCs w:val="22"/>
+        </w:rPr>
+        <w:t>telegra</w:t>
+      </w:r>
+      <w:proofErr w:type="spellEnd"/>
+      <w:r>
+        <w:rPr>
+          <w:rFonts w:ascii="Calibri" w:hAnsi="Calibri" w:cs="Calibri"/>
+          <w:sz w:val="22"/>
+          <w:szCs w:val="22"/>
+        </w:rPr>
+        <w:t xml:space="preserve"> non è ideale. </w:t>
+      </w:r>
+      <w:proofErr w:type="spellStart"/>
+      <w:r>
+        <w:rPr>
+          <w:rFonts w:ascii="Calibri" w:hAnsi="Calibri" w:cs="Calibri"/>
+          <w:sz w:val="22"/>
+          <w:szCs w:val="22"/>
+        </w:rPr>
+        <w:t>Polinetwork</w:t>
+      </w:r>
+      <w:proofErr w:type="spellEnd"/>
+      <w:r>
+        <w:rPr>
+          <w:rFonts w:ascii="Calibri" w:hAnsi="Calibri" w:cs="Calibri"/>
+          <w:sz w:val="22"/>
+          <w:szCs w:val="22"/>
+        </w:rPr>
+        <w:t xml:space="preserve"> sono gruppi </w:t>
+      </w:r>
+      <w:proofErr w:type="spellStart"/>
+      <w:r>
+        <w:rPr>
+          <w:rFonts w:ascii="Calibri" w:hAnsi="Calibri" w:cs="Calibri"/>
+          <w:sz w:val="22"/>
+          <w:szCs w:val="22"/>
+        </w:rPr>
+        <w:t>telegram</w:t>
+      </w:r>
+      <w:proofErr w:type="spellEnd"/>
+      <w:r>
+        <w:rPr>
+          <w:rFonts w:ascii="Calibri" w:hAnsi="Calibri" w:cs="Calibri"/>
+          <w:sz w:val="22"/>
+          <w:szCs w:val="22"/>
+        </w:rPr>
+        <w:t>.</w:t>
       </w:r>
       <w:r>
         <w:rPr>
@@ -1997,8 +2235,19 @@
           <w:szCs w:val="22"/>
           <w:highlight w:val="magenta"/>
         </w:rPr>
-        <w:t>I gruppi erano divisi anche per corsi e si organizzavano partite del tipo ing. Elettronica vs ing.informatica</w:t>
-      </w:r>
+        <w:t xml:space="preserve">I gruppi erano divisi anche per corsi e si organizzavano partite del tipo ing. Elettronica vs </w:t>
+      </w:r>
+      <w:proofErr w:type="spellStart"/>
+      <w:r>
+        <w:rPr>
+          <w:rFonts w:ascii="Calibri" w:hAnsi="Calibri" w:cs="Calibri"/>
+          <w:sz w:val="22"/>
+          <w:szCs w:val="22"/>
+          <w:highlight w:val="magenta"/>
+        </w:rPr>
+        <w:t>ing.informatica</w:t>
+      </w:r>
+      <w:proofErr w:type="spellEnd"/>
       <w:r>
         <w:rPr>
           <w:rFonts w:ascii="Calibri" w:hAnsi="Calibri" w:cs="Calibri"/>
@@ -2066,7 +2315,25 @@
           <w:sz w:val="22"/>
           <w:szCs w:val="22"/>
         </w:rPr>
-        <w:t xml:space="preserve"> App io aveva disegni carini, molto figa. (?) molto bella ben fatta, con colori pieni. MA CHE STANNO DICENDO. Pubblicità della fineco con omini stilizzati. LOL</w:t>
+        <w:t xml:space="preserve"> App io aveva disegni carini, molto figa. (?) molto bella ben fatta, con colori pieni. MA CHE STANNO DICENDO. Pubblicità della </w:t>
+      </w:r>
+      <w:proofErr w:type="spellStart"/>
+      <w:r>
+        <w:rPr>
+          <w:rFonts w:ascii="Calibri" w:hAnsi="Calibri" w:cs="Calibri"/>
+          <w:sz w:val="22"/>
+          <w:szCs w:val="22"/>
+        </w:rPr>
+        <w:t>fineco</w:t>
+      </w:r>
+      <w:proofErr w:type="spellEnd"/>
+      <w:r>
+        <w:rPr>
+          <w:rFonts w:ascii="Calibri" w:hAnsi="Calibri" w:cs="Calibri"/>
+          <w:sz w:val="22"/>
+          <w:szCs w:val="22"/>
+        </w:rPr>
+        <w:t xml:space="preserve"> con omini stilizzati. LOL</w:t>
       </w:r>
       <w:r>
         <w:rPr>

</xml_diff>